<commit_message>
The five overall causes of risk
up
</commit_message>
<xml_diff>
--- a/module 3/Updated Peer evaluation IRM Team3.docx
+++ b/module 3/Updated Peer evaluation IRM Team3.docx
@@ -565,6 +565,7 @@
                 <w:bCs/>
               </w:rPr>
             </w:pPr>
+            <w:proofErr w:type="spellStart"/>
             <w:r>
               <w:rPr>
                 <w:rFonts w:asciiTheme="minorBidi" w:hAnsiTheme="minorBidi"/>
@@ -573,6 +574,7 @@
               </w:rPr>
               <w:t>Tebogo</w:t>
             </w:r>
+            <w:proofErr w:type="spellEnd"/>
           </w:p>
           <w:p>
             <w:pPr>
@@ -602,7 +604,76 @@
                 <w:b/>
                 <w:bCs/>
               </w:rPr>
-              <w:t>Team member: Anoushka</w:t>
+              <w:t xml:space="preserve">Team member: </w:t>
+            </w:r>
+            <w:proofErr w:type="spellStart"/>
+            <w:r>
+              <w:rPr>
+                <w:rFonts w:asciiTheme="minorBidi" w:hAnsiTheme="minorBidi"/>
+                <w:b/>
+                <w:bCs/>
+              </w:rPr>
+              <w:t>Anoushka</w:t>
+            </w:r>
+            <w:proofErr w:type="spellEnd"/>
+          </w:p>
+        </w:tc>
+      </w:tr>
+      <w:tr>
+        <w:trPr>
+          <w:jc w:val="center"/>
+        </w:trPr>
+        <w:tc>
+          <w:tcPr>
+            <w:tcW w:w="3798" w:type="dxa"/>
+          </w:tcPr>
+          <w:p>
+            <w:pPr>
+              <w:rPr>
+                <w:rFonts w:asciiTheme="minorBidi" w:hAnsiTheme="minorBidi"/>
+              </w:rPr>
+            </w:pPr>
+            <w:r>
+              <w:rPr>
+                <w:rFonts w:asciiTheme="minorBidi" w:hAnsiTheme="minorBidi"/>
+              </w:rPr>
+              <w:t>Attends team meetings regularly and arrives on time.</w:t>
+            </w:r>
+          </w:p>
+        </w:tc>
+        <w:tc>
+          <w:tcPr>
+            <w:tcW w:w="2983" w:type="dxa"/>
+          </w:tcPr>
+          <w:p>
+            <w:pPr>
+              <w:rPr>
+                <w:rFonts w:asciiTheme="minorBidi" w:hAnsiTheme="minorBidi"/>
+              </w:rPr>
+            </w:pPr>
+            <w:r>
+              <w:rPr>
+                <w:rFonts w:asciiTheme="minorBidi" w:hAnsiTheme="minorBidi"/>
+              </w:rPr>
+              <w:t>2</w:t>
+            </w:r>
+          </w:p>
+        </w:tc>
+        <w:tc>
+          <w:tcPr>
+            <w:tcW w:w="2983" w:type="dxa"/>
+          </w:tcPr>
+          <w:p>
+            <w:pPr>
+              <w:rPr>
+                <w:rFonts w:asciiTheme="minorBidi" w:hAnsiTheme="minorBidi"/>
+              </w:rPr>
+            </w:pPr>
+            <w:r>
+              <w:rPr>
+                <w:rFonts w:asciiTheme="minorBidi" w:hAnsiTheme="minorBidi"/>
+              </w:rPr>
+              <w:t>2</w:t>
             </w:r>
           </w:p>
         </w:tc>
@@ -625,7 +696,7 @@
               <w:rPr>
                 <w:rFonts w:asciiTheme="minorBidi" w:hAnsiTheme="minorBidi"/>
               </w:rPr>
-              <w:t>Attends team meetings regularly and arrives on time.</w:t>
+              <w:t>Contributes meaningfully to team discussions.</w:t>
             </w:r>
           </w:p>
         </w:tc>
@@ -643,7 +714,7 @@
               <w:rPr>
                 <w:rFonts w:asciiTheme="minorBidi" w:hAnsiTheme="minorBidi"/>
               </w:rPr>
-              <w:t>5</w:t>
+              <w:t>2</w:t>
             </w:r>
           </w:p>
         </w:tc>
@@ -661,7 +732,7 @@
               <w:rPr>
                 <w:rFonts w:asciiTheme="minorBidi" w:hAnsiTheme="minorBidi"/>
               </w:rPr>
-              <w:t>5</w:t>
+              <w:t>2</w:t>
             </w:r>
           </w:p>
         </w:tc>
@@ -684,7 +755,7 @@
               <w:rPr>
                 <w:rFonts w:asciiTheme="minorBidi" w:hAnsiTheme="minorBidi"/>
               </w:rPr>
-              <w:t>Contributes meaningfully to team discussions.</w:t>
+              <w:t>Completes team assignments on time.</w:t>
             </w:r>
           </w:p>
         </w:tc>
@@ -702,7 +773,7 @@
               <w:rPr>
                 <w:rFonts w:asciiTheme="minorBidi" w:hAnsiTheme="minorBidi"/>
               </w:rPr>
-              <w:t>4</w:t>
+              <w:t>2</w:t>
             </w:r>
           </w:p>
         </w:tc>
@@ -720,7 +791,67 @@
               <w:rPr>
                 <w:rFonts w:asciiTheme="minorBidi" w:hAnsiTheme="minorBidi"/>
               </w:rPr>
-              <w:t>4</w:t>
+              <w:t>2</w:t>
+            </w:r>
+          </w:p>
+        </w:tc>
+      </w:tr>
+      <w:tr>
+        <w:trPr>
+          <w:trHeight w:val="431"/>
+          <w:jc w:val="center"/>
+        </w:trPr>
+        <w:tc>
+          <w:tcPr>
+            <w:tcW w:w="3798" w:type="dxa"/>
+          </w:tcPr>
+          <w:p>
+            <w:pPr>
+              <w:rPr>
+                <w:rFonts w:asciiTheme="minorBidi" w:hAnsiTheme="minorBidi"/>
+              </w:rPr>
+            </w:pPr>
+            <w:r>
+              <w:rPr>
+                <w:rFonts w:asciiTheme="minorBidi" w:hAnsiTheme="minorBidi"/>
+              </w:rPr>
+              <w:t>Prepares work in a quality manner.</w:t>
+            </w:r>
+          </w:p>
+        </w:tc>
+        <w:tc>
+          <w:tcPr>
+            <w:tcW w:w="2983" w:type="dxa"/>
+          </w:tcPr>
+          <w:p>
+            <w:pPr>
+              <w:rPr>
+                <w:rFonts w:asciiTheme="minorBidi" w:hAnsiTheme="minorBidi"/>
+              </w:rPr>
+            </w:pPr>
+            <w:r>
+              <w:rPr>
+                <w:rFonts w:asciiTheme="minorBidi" w:hAnsiTheme="minorBidi"/>
+              </w:rPr>
+              <w:t>2</w:t>
+            </w:r>
+          </w:p>
+        </w:tc>
+        <w:tc>
+          <w:tcPr>
+            <w:tcW w:w="2983" w:type="dxa"/>
+          </w:tcPr>
+          <w:p>
+            <w:pPr>
+              <w:rPr>
+                <w:rFonts w:asciiTheme="minorBidi" w:hAnsiTheme="minorBidi"/>
+              </w:rPr>
+            </w:pPr>
+            <w:r>
+              <w:rPr>
+                <w:rFonts w:asciiTheme="minorBidi" w:hAnsiTheme="minorBidi"/>
+              </w:rPr>
+              <w:t>1</w:t>
             </w:r>
           </w:p>
         </w:tc>
@@ -743,7 +874,7 @@
               <w:rPr>
                 <w:rFonts w:asciiTheme="minorBidi" w:hAnsiTheme="minorBidi"/>
               </w:rPr>
-              <w:t>Completes team assignments on time.</w:t>
+              <w:t>Demonstrates a cooperative and supportive attitude.</w:t>
             </w:r>
           </w:p>
         </w:tc>
@@ -761,7 +892,7 @@
               <w:rPr>
                 <w:rFonts w:asciiTheme="minorBidi" w:hAnsiTheme="minorBidi"/>
               </w:rPr>
-              <w:t>4</w:t>
+              <w:t>3</w:t>
             </w:r>
           </w:p>
         </w:tc>
@@ -779,69 +910,7 @@
               <w:rPr>
                 <w:rFonts w:asciiTheme="minorBidi" w:hAnsiTheme="minorBidi"/>
               </w:rPr>
-              <w:t>4</w:t>
-            </w:r>
-            <w:bookmarkStart w:id="0" w:name="_GoBack"/>
-            <w:bookmarkEnd w:id="0"/>
-          </w:p>
-        </w:tc>
-      </w:tr>
-      <w:tr>
-        <w:trPr>
-          <w:trHeight w:val="431"/>
-          <w:jc w:val="center"/>
-        </w:trPr>
-        <w:tc>
-          <w:tcPr>
-            <w:tcW w:w="3798" w:type="dxa"/>
-          </w:tcPr>
-          <w:p>
-            <w:pPr>
-              <w:rPr>
-                <w:rFonts w:asciiTheme="minorBidi" w:hAnsiTheme="minorBidi"/>
-              </w:rPr>
-            </w:pPr>
-            <w:r>
-              <w:rPr>
-                <w:rFonts w:asciiTheme="minorBidi" w:hAnsiTheme="minorBidi"/>
-              </w:rPr>
-              <w:t>Prepares work in a quality manner.</w:t>
-            </w:r>
-          </w:p>
-        </w:tc>
-        <w:tc>
-          <w:tcPr>
-            <w:tcW w:w="2983" w:type="dxa"/>
-          </w:tcPr>
-          <w:p>
-            <w:pPr>
-              <w:rPr>
-                <w:rFonts w:asciiTheme="minorBidi" w:hAnsiTheme="minorBidi"/>
-              </w:rPr>
-            </w:pPr>
-            <w:r>
-              <w:rPr>
-                <w:rFonts w:asciiTheme="minorBidi" w:hAnsiTheme="minorBidi"/>
-              </w:rPr>
-              <w:t>4</w:t>
-            </w:r>
-          </w:p>
-        </w:tc>
-        <w:tc>
-          <w:tcPr>
-            <w:tcW w:w="2983" w:type="dxa"/>
-          </w:tcPr>
-          <w:p>
-            <w:pPr>
-              <w:rPr>
-                <w:rFonts w:asciiTheme="minorBidi" w:hAnsiTheme="minorBidi"/>
-              </w:rPr>
-            </w:pPr>
-            <w:r>
-              <w:rPr>
-                <w:rFonts w:asciiTheme="minorBidi" w:hAnsiTheme="minorBidi"/>
-              </w:rPr>
-              <w:t>4</w:t>
+              <w:t>2</w:t>
             </w:r>
           </w:p>
         </w:tc>
@@ -864,65 +933,6 @@
               <w:rPr>
                 <w:rFonts w:asciiTheme="minorBidi" w:hAnsiTheme="minorBidi"/>
               </w:rPr>
-              <w:t>Demonstrates a cooperative and supportive attitude.</w:t>
-            </w:r>
-          </w:p>
-        </w:tc>
-        <w:tc>
-          <w:tcPr>
-            <w:tcW w:w="2983" w:type="dxa"/>
-          </w:tcPr>
-          <w:p>
-            <w:pPr>
-              <w:rPr>
-                <w:rFonts w:asciiTheme="minorBidi" w:hAnsiTheme="minorBidi"/>
-              </w:rPr>
-            </w:pPr>
-            <w:r>
-              <w:rPr>
-                <w:rFonts w:asciiTheme="minorBidi" w:hAnsiTheme="minorBidi"/>
-              </w:rPr>
-              <w:t>5</w:t>
-            </w:r>
-          </w:p>
-        </w:tc>
-        <w:tc>
-          <w:tcPr>
-            <w:tcW w:w="2983" w:type="dxa"/>
-          </w:tcPr>
-          <w:p>
-            <w:pPr>
-              <w:rPr>
-                <w:rFonts w:asciiTheme="minorBidi" w:hAnsiTheme="minorBidi"/>
-              </w:rPr>
-            </w:pPr>
-            <w:r>
-              <w:rPr>
-                <w:rFonts w:asciiTheme="minorBidi" w:hAnsiTheme="minorBidi"/>
-              </w:rPr>
-              <w:t>5</w:t>
-            </w:r>
-          </w:p>
-        </w:tc>
-      </w:tr>
-      <w:tr>
-        <w:trPr>
-          <w:jc w:val="center"/>
-        </w:trPr>
-        <w:tc>
-          <w:tcPr>
-            <w:tcW w:w="3798" w:type="dxa"/>
-          </w:tcPr>
-          <w:p>
-            <w:pPr>
-              <w:rPr>
-                <w:rFonts w:asciiTheme="minorBidi" w:hAnsiTheme="minorBidi"/>
-              </w:rPr>
-            </w:pPr>
-            <w:r>
-              <w:rPr>
-                <w:rFonts w:asciiTheme="minorBidi" w:hAnsiTheme="minorBidi"/>
-              </w:rPr>
               <w:t>Contributes significantly to the success of the project.</w:t>
             </w:r>
           </w:p>
@@ -941,7 +951,7 @@
               <w:rPr>
                 <w:rFonts w:asciiTheme="minorBidi" w:hAnsiTheme="minorBidi"/>
               </w:rPr>
-              <w:t>4</w:t>
+              <w:t>2</w:t>
             </w:r>
           </w:p>
         </w:tc>
@@ -959,7 +969,7 @@
               <w:rPr>
                 <w:rFonts w:asciiTheme="minorBidi" w:hAnsiTheme="minorBidi"/>
               </w:rPr>
-              <w:t>4</w:t>
+              <w:t>1</w:t>
             </w:r>
           </w:p>
         </w:tc>
@@ -1053,140 +1063,12 @@
     </w:p>
     <w:p>
       <w:pPr>
-        <w:pStyle w:val="ListParagraph"/>
-        <w:rPr>
-          <w:rFonts w:asciiTheme="minorBidi" w:hAnsiTheme="minorBidi"/>
-          <w:color w:val="000000" w:themeColor="text1"/>
-        </w:rPr>
-      </w:pPr>
-      <w:r>
-        <w:rPr>
-          <w:rFonts w:asciiTheme="minorBidi" w:hAnsiTheme="minorBidi"/>
-          <w:color w:val="000000" w:themeColor="text1"/>
-        </w:rPr>
-        <w:t>To complete the task, the team developed a more effective process and assigned tasks to each team member.</w:t>
-      </w:r>
-    </w:p>
-    <w:p>
-      <w:pPr>
-        <w:pStyle w:val="ListParagraph"/>
-        <w:rPr>
-          <w:rFonts w:asciiTheme="minorBidi" w:hAnsiTheme="minorBidi"/>
-          <w:color w:val="000000" w:themeColor="text1"/>
-        </w:rPr>
-      </w:pPr>
-      <w:r>
-        <w:rPr>
-          <w:rFonts w:asciiTheme="minorBidi" w:hAnsiTheme="minorBidi"/>
-          <w:color w:val="000000" w:themeColor="text1"/>
-        </w:rPr>
-        <w:t>It was critical to underline the value of each team member's work and the significance of sharing the burden.</w:t>
-      </w:r>
-    </w:p>
-    <w:p>
-      <w:pPr>
-        <w:pStyle w:val="ListParagraph"/>
-        <w:rPr>
-          <w:rFonts w:asciiTheme="minorBidi" w:hAnsiTheme="minorBidi"/>
-          <w:color w:val="000000" w:themeColor="text1"/>
-        </w:rPr>
-      </w:pPr>
-      <w:r>
-        <w:rPr>
-          <w:rFonts w:asciiTheme="minorBidi" w:hAnsiTheme="minorBidi"/>
-          <w:color w:val="000000" w:themeColor="text1"/>
-        </w:rPr>
-        <w:t>Regular meetings and debates ensured that everyone in the group was included in the decision-making process.</w:t>
-      </w:r>
-    </w:p>
-    <w:p>
-      <w:pPr>
-        <w:pStyle w:val="ListParagraph"/>
-        <w:rPr>
-          <w:rFonts w:asciiTheme="minorBidi" w:hAnsiTheme="minorBidi"/>
-          <w:color w:val="000000" w:themeColor="text1"/>
-        </w:rPr>
-      </w:pPr>
-    </w:p>
-    <w:p>
-      <w:pPr>
-        <w:pStyle w:val="ListParagraph"/>
-        <w:rPr>
-          <w:rFonts w:asciiTheme="minorBidi" w:hAnsiTheme="minorBidi"/>
-          <w:color w:val="000000" w:themeColor="text1"/>
-        </w:rPr>
-      </w:pPr>
-      <w:r>
-        <w:rPr>
-          <w:rFonts w:asciiTheme="minorBidi" w:hAnsiTheme="minorBidi"/>
-          <w:color w:val="000000" w:themeColor="text1"/>
-        </w:rPr>
-        <w:t>Before giving out the items, the team worked together to make adjustments. </w:t>
-      </w:r>
-    </w:p>
-    <w:p>
-      <w:pPr>
-        <w:pStyle w:val="ListParagraph"/>
-        <w:rPr>
-          <w:rFonts w:asciiTheme="minorBidi" w:hAnsiTheme="minorBidi"/>
-          <w:color w:val="000000" w:themeColor="text1"/>
-        </w:rPr>
-      </w:pPr>
-      <w:r>
-        <w:rPr>
-          <w:rFonts w:asciiTheme="minorBidi" w:hAnsiTheme="minorBidi"/>
-          <w:color w:val="000000" w:themeColor="text1"/>
-        </w:rPr>
-        <w:t>However, the most serious difficulty we experienced was a time zone difference, which produced problems in terms of how we functioned. </w:t>
-      </w:r>
-    </w:p>
-    <w:p>
-      <w:pPr>
-        <w:pStyle w:val="ListParagraph"/>
-        <w:rPr>
-          <w:rFonts w:asciiTheme="minorBidi" w:hAnsiTheme="minorBidi"/>
-          <w:color w:val="000000" w:themeColor="text1"/>
-        </w:rPr>
-      </w:pPr>
-      <w:r>
-        <w:rPr>
-          <w:rFonts w:asciiTheme="minorBidi" w:hAnsiTheme="minorBidi"/>
-          <w:color w:val="000000" w:themeColor="text1"/>
-        </w:rPr>
-        <w:t>Despite this, the team was able to work together to accomplish all of the module's criteria, overcoming all of our obstacles.</w:t>
-      </w:r>
-    </w:p>
-    <w:p>
-      <w:pPr>
-        <w:pStyle w:val="ListParagraph"/>
-        <w:rPr>
-          <w:rFonts w:asciiTheme="minorBidi" w:hAnsiTheme="minorBidi"/>
-          <w:lang w:val="en-US"/>
-        </w:rPr>
-      </w:pPr>
-    </w:p>
-    <w:p>
-      <w:pPr>
-        <w:pStyle w:val="ListParagraph"/>
-        <w:rPr>
-          <w:rFonts w:asciiTheme="minorBidi" w:hAnsiTheme="minorBidi"/>
-          <w:lang w:val="en-US"/>
-        </w:rPr>
-      </w:pPr>
-    </w:p>
-    <w:p>
-      <w:pPr>
-        <w:rPr>
-          <w:rFonts w:asciiTheme="minorBidi" w:hAnsiTheme="minorBidi"/>
-        </w:rPr>
-      </w:pPr>
-    </w:p>
-    <w:p>
-      <w:pPr>
-        <w:rPr>
-          <w:rFonts w:asciiTheme="minorBidi" w:hAnsiTheme="minorBidi"/>
-        </w:rPr>
-      </w:pPr>
+        <w:rPr>
+          <w:rFonts w:asciiTheme="minorBidi" w:hAnsiTheme="minorBidi"/>
+        </w:rPr>
+      </w:pPr>
+      <w:bookmarkStart w:id="0" w:name="_GoBack"/>
+      <w:bookmarkEnd w:id="0"/>
     </w:p>
     <w:p>
       <w:pPr>
@@ -1258,48 +1140,6 @@
         <w:pStyle w:val="ListParagraph"/>
         <w:rPr>
           <w:rFonts w:asciiTheme="minorBidi" w:hAnsiTheme="minorBidi"/>
-        </w:rPr>
-      </w:pPr>
-      <w:r>
-        <w:rPr>
-          <w:rFonts w:asciiTheme="minorBidi" w:hAnsiTheme="minorBidi"/>
-        </w:rPr>
-        <w:t>Depending on whether it improves member relationships, enhances production, or promotes a collaborative working atmosphere, positivity may be beneficial or destructive to a team's dynamic. </w:t>
-      </w:r>
-    </w:p>
-    <w:p>
-      <w:pPr>
-        <w:pStyle w:val="ListParagraph"/>
-        <w:rPr>
-          <w:rFonts w:asciiTheme="minorBidi" w:hAnsiTheme="minorBidi"/>
-        </w:rPr>
-      </w:pPr>
-      <w:r>
-        <w:rPr>
-          <w:rFonts w:asciiTheme="minorBidi" w:hAnsiTheme="minorBidi"/>
-        </w:rPr>
-        <w:t>Even if things and how to get things done were something of an unknown element, the crew did their hardest to be cheerful. </w:t>
-      </w:r>
-    </w:p>
-    <w:p>
-      <w:pPr>
-        <w:pStyle w:val="ListParagraph"/>
-        <w:rPr>
-          <w:rFonts w:asciiTheme="minorBidi" w:hAnsiTheme="minorBidi"/>
-        </w:rPr>
-      </w:pPr>
-      <w:r>
-        <w:rPr>
-          <w:rFonts w:asciiTheme="minorBidi" w:hAnsiTheme="minorBidi"/>
-        </w:rPr>
-        <w:t>In other words, our attitude toward the issue was the most important conduct.</w:t>
-      </w:r>
-    </w:p>
-    <w:p>
-      <w:pPr>
-        <w:pStyle w:val="ListParagraph"/>
-        <w:rPr>
-          <w:rFonts w:asciiTheme="minorBidi" w:hAnsiTheme="minorBidi"/>
           <w:lang w:val="en-US"/>
         </w:rPr>
       </w:pPr>
@@ -1328,6 +1168,7 @@
         <w:rPr>
           <w:rFonts w:asciiTheme="minorBidi" w:hAnsiTheme="minorBidi"/>
         </w:rPr>
+        <w:lastRenderedPageBreak/>
         <w:t xml:space="preserve">What did you learn about working in a </w:t>
       </w:r>
       <w:r>
@@ -1368,80 +1209,6 @@
         <w:pStyle w:val="ListParagraph"/>
         <w:rPr>
           <w:rFonts w:asciiTheme="minorBidi" w:hAnsiTheme="minorBidi"/>
-        </w:rPr>
-      </w:pPr>
-    </w:p>
-    <w:p>
-      <w:pPr>
-        <w:rPr>
-          <w:rFonts w:asciiTheme="minorBidi" w:hAnsiTheme="minorBidi"/>
-        </w:rPr>
-      </w:pPr>
-      <w:r>
-        <w:rPr>
-          <w:rFonts w:asciiTheme="minorBidi" w:hAnsiTheme="minorBidi"/>
-        </w:rPr>
-        <w:t xml:space="preserve">  </w:t>
-      </w:r>
-      <w:r>
-        <w:rPr>
-          <w:rFonts w:asciiTheme="minorBidi" w:hAnsiTheme="minorBidi"/>
-        </w:rPr>
-        <w:t>As a team member, I learnt the value of communication skills such as listening and speaking to others to share ideas, concerns, and try to get the most out of the experience. </w:t>
-      </w:r>
-    </w:p>
-    <w:p>
-      <w:pPr>
-        <w:rPr>
-          <w:rFonts w:asciiTheme="minorBidi" w:hAnsiTheme="minorBidi"/>
-        </w:rPr>
-      </w:pPr>
-      <w:r>
-        <w:rPr>
-          <w:rFonts w:asciiTheme="minorBidi" w:hAnsiTheme="minorBidi"/>
-        </w:rPr>
-        <w:t>I've also learned that when students or members of a group work together, they tend to start paying attention to their leaders and coaches (members with leadership qualities) so they can get their own jobs done.</w:t>
-      </w:r>
-    </w:p>
-    <w:p>
-      <w:pPr>
-        <w:pStyle w:val="ListParagraph"/>
-        <w:rPr>
-          <w:rFonts w:asciiTheme="minorBidi" w:hAnsiTheme="minorBidi"/>
-          <w:lang w:val="en-US"/>
-        </w:rPr>
-      </w:pPr>
-    </w:p>
-    <w:p>
-      <w:pPr>
-        <w:pStyle w:val="ListParagraph"/>
-        <w:ind w:left="0"/>
-        <w:rPr>
-          <w:rFonts w:asciiTheme="minorBidi" w:hAnsiTheme="minorBidi"/>
-          <w:sz w:val="32"/>
-          <w:szCs w:val="32"/>
-        </w:rPr>
-      </w:pPr>
-    </w:p>
-    <w:p>
-      <w:pPr>
-        <w:pStyle w:val="ListParagraph"/>
-        <w:ind w:left="0"/>
-        <w:rPr>
-          <w:rFonts w:asciiTheme="minorBidi" w:hAnsiTheme="minorBidi"/>
-          <w:sz w:val="32"/>
-          <w:szCs w:val="32"/>
-        </w:rPr>
-      </w:pPr>
-    </w:p>
-    <w:p>
-      <w:pPr>
-        <w:pStyle w:val="ListParagraph"/>
-        <w:ind w:left="0"/>
-        <w:rPr>
-          <w:rFonts w:asciiTheme="minorBidi" w:hAnsiTheme="minorBidi"/>
-          <w:sz w:val="32"/>
-          <w:szCs w:val="32"/>
         </w:rPr>
       </w:pPr>
     </w:p>
@@ -1926,146 +1693,11 @@
     </w:p>
     <w:p>
       <w:pPr>
-        <w:pStyle w:val="ListParagraph"/>
-        <w:ind w:left="0"/>
-        <w:rPr>
-          <w:rStyle w:val="jss2219"/>
-          <w:rFonts w:ascii="Arial" w:hAnsi="Arial" w:cs="Arial"/>
+        <w:rPr>
+          <w:rFonts w:asciiTheme="minorBidi" w:hAnsiTheme="minorBidi"/>
           <w:color w:val="000000" w:themeColor="text1"/>
-          <w:shd w:val="clear" w:color="auto" w:fill="FFFFFF"/>
-        </w:rPr>
-      </w:pPr>
-      <w:r>
-        <w:rPr>
-          <w:rStyle w:val="jss2219"/>
-          <w:rFonts w:ascii="Arial" w:hAnsi="Arial" w:cs="Arial"/>
-          <w:color w:val="000000" w:themeColor="text1"/>
-          <w:shd w:val="clear" w:color="auto" w:fill="FFFFFF"/>
-        </w:rPr>
-        <w:t xml:space="preserve">          </w:t>
-      </w:r>
-      <w:r>
-        <w:rPr>
-          <w:rStyle w:val="jss2219"/>
-          <w:rFonts w:ascii="Arial" w:hAnsi="Arial" w:cs="Arial"/>
-          <w:color w:val="000000" w:themeColor="text1"/>
-          <w:shd w:val="clear" w:color="auto" w:fill="FFFFFF"/>
-        </w:rPr>
-        <w:t>Passion, honesty, inventiveness, discipline, patience, respect, devotion, and adaptability are all qualities that you should possess.</w:t>
-      </w:r>
-    </w:p>
-    <w:p>
-      <w:pPr>
-        <w:pStyle w:val="ListParagraph"/>
-        <w:ind w:left="0"/>
-        <w:rPr>
-          <w:rFonts w:asciiTheme="minorBidi" w:hAnsiTheme="minorBidi"/>
-          <w:color w:val="000000" w:themeColor="text1"/>
-        </w:rPr>
-      </w:pPr>
-    </w:p>
-    <w:p>
-      <w:pPr>
-        <w:rPr>
-          <w:rFonts w:asciiTheme="minorBidi" w:hAnsiTheme="minorBidi"/>
-          <w:color w:val="000000" w:themeColor="text1"/>
-        </w:rPr>
-      </w:pPr>
-      <w:r>
-        <w:rPr>
-          <w:rFonts w:asciiTheme="minorBidi" w:hAnsiTheme="minorBidi"/>
-          <w:color w:val="000000" w:themeColor="text1"/>
-        </w:rPr>
-        <w:t xml:space="preserve">          </w:t>
-      </w:r>
-      <w:r>
-        <w:rPr>
-          <w:rFonts w:asciiTheme="minorBidi" w:hAnsiTheme="minorBidi"/>
-          <w:color w:val="000000" w:themeColor="text1"/>
-        </w:rPr>
-        <w:t>The group work skills I plan to work to improve are:</w:t>
-      </w:r>
-    </w:p>
-    <w:p>
-      <w:pPr>
-        <w:rPr>
-          <w:rFonts w:asciiTheme="minorBidi" w:hAnsiTheme="minorBidi"/>
-          <w:color w:val="000000" w:themeColor="text1"/>
-        </w:rPr>
-      </w:pPr>
-      <w:r>
-        <w:rPr>
-          <w:rFonts w:asciiTheme="minorBidi" w:hAnsiTheme="minorBidi"/>
-          <w:color w:val="000000" w:themeColor="text1"/>
-        </w:rPr>
-        <w:t xml:space="preserve">         </w:t>
-      </w:r>
-    </w:p>
-    <w:p>
-      <w:pPr>
-        <w:rPr>
-          <w:rFonts w:asciiTheme="minorBidi" w:hAnsiTheme="minorBidi"/>
-          <w:color w:val="000000" w:themeColor="text1"/>
-        </w:rPr>
-      </w:pPr>
-      <w:r>
-        <w:rPr>
-          <w:rFonts w:asciiTheme="minorBidi" w:hAnsiTheme="minorBidi"/>
-          <w:color w:val="000000" w:themeColor="text1"/>
-        </w:rPr>
-        <w:t>Trust; this point is more about trusting that work would be delivered by others; at times, I was unsure whether or not my team members would accomplish and complete their tasks.</w:t>
-      </w:r>
-    </w:p>
-    <w:p>
-      <w:pPr>
-        <w:rPr>
-          <w:rFonts w:asciiTheme="minorBidi" w:hAnsiTheme="minorBidi"/>
-          <w:color w:val="000000" w:themeColor="text1"/>
-        </w:rPr>
-      </w:pPr>
-    </w:p>
-    <w:p>
-      <w:pPr>
-        <w:rPr>
-          <w:rFonts w:asciiTheme="minorBidi" w:hAnsiTheme="minorBidi"/>
-          <w:color w:val="000000" w:themeColor="text1"/>
-        </w:rPr>
-      </w:pPr>
-      <w:r>
-        <w:rPr>
-          <w:rFonts w:asciiTheme="minorBidi" w:hAnsiTheme="minorBidi"/>
-          <w:color w:val="000000" w:themeColor="text1"/>
-        </w:rPr>
-        <w:t xml:space="preserve">Communication; despite the fact that English is my second language, I </w:t>
-      </w:r>
-      <w:r>
-        <w:rPr>
-          <w:rFonts w:asciiTheme="minorBidi" w:hAnsiTheme="minorBidi"/>
-          <w:color w:val="000000" w:themeColor="text1"/>
-        </w:rPr>
-        <w:t>believe that</w:t>
-      </w:r>
-      <w:r>
-        <w:rPr>
-          <w:rFonts w:asciiTheme="minorBidi" w:hAnsiTheme="minorBidi"/>
-          <w:color w:val="000000" w:themeColor="text1"/>
-        </w:rPr>
-        <w:t xml:space="preserve"> my ability to communicate my thoughts in a well-</w:t>
-      </w:r>
-      <w:r>
-        <w:rPr>
-          <w:rFonts w:asciiTheme="minorBidi" w:hAnsiTheme="minorBidi"/>
-          <w:color w:val="000000" w:themeColor="text1"/>
-        </w:rPr>
-        <w:t xml:space="preserve">                             </w:t>
-      </w:r>
-      <w:r>
-        <w:rPr>
-          <w:rFonts w:asciiTheme="minorBidi" w:hAnsiTheme="minorBidi"/>
-          <w:color w:val="000000" w:themeColor="text1"/>
-        </w:rPr>
-        <w:t>organized manner that reaches the intended audience.</w:t>
-      </w:r>
+        </w:rPr>
+      </w:pPr>
     </w:p>
     <w:sectPr>
       <w:headerReference w:type="even" r:id="rId11"/>
@@ -2319,7 +1951,7 @@
             <w:noProof/>
             <w:color w:val="FFFFFF" w:themeColor="background1"/>
           </w:rPr>
-          <w:t>2</w:t>
+          <w:t>3</w:t>
         </w:r>
         <w:r>
           <w:rPr>
@@ -6567,7 +6199,7 @@
 </file>
 
 <file path=customXml/itemProps4.xml><?xml version="1.0" encoding="utf-8"?>
-<ds:datastoreItem xmlns:ds="http://schemas.openxmlformats.org/officeDocument/2006/customXml" ds:itemID="{44755DE5-FA2F-4F5A-ADC5-EB7701E18C0F}">
+<ds:datastoreItem xmlns:ds="http://schemas.openxmlformats.org/officeDocument/2006/customXml" ds:itemID="{8336EC86-2007-475C-907A-412F5BC40EF7}">
   <ds:schemaRefs>
     <ds:schemaRef ds:uri="http://schemas.openxmlformats.org/officeDocument/2006/bibliography"/>
   </ds:schemaRefs>

</xml_diff>